<commit_message>
Updated Milestone docx and Added TableView and labels
</commit_message>
<xml_diff>
--- a/Group13Milestone - 1.docx
+++ b/Group13Milestone - 1.docx
@@ -1,6 +1,6 @@
 
 <file path=word/document.xml><?xml version="1.0" encoding="utf-8"?>
-<w:document xmlns:wpc="http://schemas.microsoft.com/office/word/2010/wordprocessingCanvas" xmlns:cx="http://schemas.microsoft.com/office/drawing/2014/chartex" xmlns:cx1="http://schemas.microsoft.com/office/drawing/2015/9/8/chartex" xmlns:cx2="http://schemas.microsoft.com/office/drawing/2015/10/21/chartex" xmlns:cx3="http://schemas.microsoft.com/office/drawing/2016/5/9/chartex" xmlns:cx4="http://schemas.microsoft.com/office/drawing/2016/5/10/chartex" xmlns:cx5="http://schemas.microsoft.com/office/drawing/2016/5/11/chartex" xmlns:cx6="http://schemas.microsoft.com/office/drawing/2016/5/12/chartex" xmlns:cx7="http://schemas.microsoft.com/office/drawing/2016/5/13/chartex" xmlns:cx8="http://schemas.microsoft.com/office/drawing/2016/5/14/chartex" xmlns:mc="http://schemas.openxmlformats.org/markup-compatibility/2006" xmlns:aink="http://schemas.microsoft.com/office/drawing/2016/ink" xmlns:am3d="http://schemas.microsoft.com/office/drawing/2017/model3d" xmlns:o="urn:schemas-microsoft-com:office:office" xmlns:r="http://schemas.openxmlformats.org/officeDocument/2006/relationships" xmlns:m="http://schemas.openxmlformats.org/officeDocument/2006/math" xmlns:v="urn:schemas-microsoft-com:vml" xmlns:wp14="http://schemas.microsoft.com/office/word/2010/wordprocessingDrawing" xmlns:wp="http://schemas.openxmlformats.org/drawingml/2006/wordprocessingDrawing" xmlns:w10="urn:schemas-microsoft-com:office:word" xmlns:w="http://schemas.openxmlformats.org/wordprocessingml/2006/main" xmlns:w14="http://schemas.microsoft.com/office/word/2010/wordml" xmlns:w15="http://schemas.microsoft.com/office/word/2012/wordml" xmlns:w16cid="http://schemas.microsoft.com/office/word/2016/wordml/cid" xmlns:w16se="http://schemas.microsoft.com/office/word/2015/wordml/symex" xmlns:wpg="http://schemas.microsoft.com/office/word/2010/wordprocessingGroup" xmlns:wpi="http://schemas.microsoft.com/office/word/2010/wordprocessingInk" xmlns:wne="http://schemas.microsoft.com/office/word/2006/wordml" xmlns:wps="http://schemas.microsoft.com/office/word/2010/wordprocessingShape" mc:Ignorable="w14 w15 w16se w16cid wp14">
+<w:document xmlns:wpc="http://schemas.microsoft.com/office/word/2010/wordprocessingCanvas" xmlns:cx="http://schemas.microsoft.com/office/drawing/2014/chartex" xmlns:cx1="http://schemas.microsoft.com/office/drawing/2015/9/8/chartex" xmlns:cx2="http://schemas.microsoft.com/office/drawing/2015/10/21/chartex" xmlns:cx3="http://schemas.microsoft.com/office/drawing/2016/5/9/chartex" xmlns:cx4="http://schemas.microsoft.com/office/drawing/2016/5/10/chartex" xmlns:cx5="http://schemas.microsoft.com/office/drawing/2016/5/11/chartex" xmlns:cx6="http://schemas.microsoft.com/office/drawing/2016/5/12/chartex" xmlns:cx7="http://schemas.microsoft.com/office/drawing/2016/5/13/chartex" xmlns:cx8="http://schemas.microsoft.com/office/drawing/2016/5/14/chartex" xmlns:mc="http://schemas.openxmlformats.org/markup-compatibility/2006" xmlns:aink="http://schemas.microsoft.com/office/drawing/2016/ink" xmlns:am3d="http://schemas.microsoft.com/office/drawing/2017/model3d" xmlns:o="urn:schemas-microsoft-com:office:office" xmlns:r="http://schemas.openxmlformats.org/officeDocument/2006/relationships" xmlns:m="http://schemas.openxmlformats.org/officeDocument/2006/math" xmlns:v="urn:schemas-microsoft-com:vml" xmlns:wp14="http://schemas.microsoft.com/office/word/2010/wordprocessingDrawing" xmlns:wp="http://schemas.openxmlformats.org/drawingml/2006/wordprocessingDrawing" xmlns:w10="urn:schemas-microsoft-com:office:word" xmlns:w="http://schemas.openxmlformats.org/wordprocessingml/2006/main" xmlns:w14="http://schemas.microsoft.com/office/word/2010/wordml" xmlns:w15="http://schemas.microsoft.com/office/word/2012/wordml" xmlns:w16cex="http://schemas.microsoft.com/office/word/2018/wordml/cex" xmlns:w16cid="http://schemas.microsoft.com/office/word/2016/wordml/cid" xmlns:w16="http://schemas.microsoft.com/office/word/2018/wordml" xmlns:w16se="http://schemas.microsoft.com/office/word/2015/wordml/symex" xmlns:wpg="http://schemas.microsoft.com/office/word/2010/wordprocessingGroup" xmlns:wpi="http://schemas.microsoft.com/office/word/2010/wordprocessingInk" xmlns:wne="http://schemas.microsoft.com/office/word/2006/wordml" xmlns:wps="http://schemas.microsoft.com/office/word/2010/wordprocessingShape" mc:Ignorable="w14 w15 w16se w16cid w16 w16cex wp14">
   <w:body>
     <w:p>
       <w:pPr>
@@ -42,7 +42,23 @@
           <w:sz w:val="24"/>
           <w:szCs w:val="24"/>
         </w:rPr>
-        <w:t xml:space="preserve">                          Milestone-1-Progress Report(</w:t>
+        <w:t xml:space="preserve">                          Milestone-1-Progress Report</w:t>
+      </w:r>
+      <w:r>
+        <w:rPr>
+          <w:b/>
+          <w:sz w:val="24"/>
+          <w:szCs w:val="24"/>
+        </w:rPr>
+        <w:t xml:space="preserve"> </w:t>
+      </w:r>
+      <w:r>
+        <w:rPr>
+          <w:b/>
+          <w:sz w:val="24"/>
+          <w:szCs w:val="24"/>
+        </w:rPr>
+        <w:t>(</w:t>
       </w:r>
       <w:r>
         <w:rPr>
@@ -50,23 +66,7 @@
           <w:sz w:val="22"/>
           <w:szCs w:val="22"/>
         </w:rPr>
-        <w:t>Group-1</w:t>
-      </w:r>
-      <w:r>
-        <w:rPr>
-          <w:b/>
-          <w:sz w:val="22"/>
-          <w:szCs w:val="22"/>
-        </w:rPr>
-        <w:t>3</w:t>
-      </w:r>
-      <w:r>
-        <w:rPr>
-          <w:b/>
-          <w:sz w:val="22"/>
-          <w:szCs w:val="22"/>
-        </w:rPr>
-        <w:t>)</w:t>
+        <w:t>Group-13)</w:t>
       </w:r>
     </w:p>
     <w:p>
@@ -103,66 +103,56 @@
         <w:shd w:val="clear" w:color="auto" w:fill="FFFFFF"/>
         <w:spacing w:before="0" w:after="0" w:line="312" w:lineRule="auto"/>
         <w:rPr>
+          <w:b/>
+          <w:sz w:val="22"/>
+          <w:szCs w:val="22"/>
+        </w:rPr>
+      </w:pPr>
+      <w:bookmarkStart w:id="2" w:name="_2pitor5jrrlk" w:colFirst="0" w:colLast="0"/>
+      <w:bookmarkEnd w:id="2"/>
+      <w:r>
+        <w:rPr>
+          <w:b/>
+          <w:sz w:val="22"/>
+          <w:szCs w:val="22"/>
+        </w:rPr>
+        <w:t>Project Name</w:t>
+      </w:r>
+      <w:r>
+        <w:rPr>
           <w:sz w:val="28"/>
           <w:szCs w:val="28"/>
         </w:rPr>
-      </w:pPr>
-      <w:bookmarkStart w:id="2" w:name="_2pitor5jrrlk" w:colFirst="0" w:colLast="0"/>
-      <w:bookmarkEnd w:id="2"/>
-      <w:r>
-        <w:rPr>
-          <w:b/>
+        <w:t xml:space="preserve">: </w:t>
+      </w:r>
+      <w:r>
+        <w:rPr>
           <w:sz w:val="22"/>
           <w:szCs w:val="22"/>
         </w:rPr>
-        <w:t>Project Name</w:t>
-      </w:r>
-      <w:r>
-        <w:rPr>
-          <w:sz w:val="28"/>
-          <w:szCs w:val="28"/>
-        </w:rPr>
-        <w:t xml:space="preserve">: </w:t>
-      </w:r>
-      <w:r>
-        <w:rPr>
+        <w:t>To Do List App</w:t>
+      </w:r>
+      <w:r>
+        <w:rPr>
+          <w:b/>
           <w:sz w:val="22"/>
           <w:szCs w:val="22"/>
         </w:rPr>
-        <w:t>To Do List App</w:t>
-      </w:r>
-      <w:r>
-        <w:rPr>
-          <w:b/>
-          <w:sz w:val="22"/>
-          <w:szCs w:val="22"/>
-        </w:rPr>
         <w:t xml:space="preserve"> </w:t>
       </w:r>
     </w:p>
-    <w:p>
-      <w:pPr>
-        <w:rPr>
-          <w:b/>
-        </w:rPr>
-      </w:pPr>
-      <w:r>
-        <w:rPr>
-          <w:b/>
-        </w:rPr>
-        <w:t>Team Membe</w:t>
-      </w:r>
-      <w:r>
-        <w:rPr>
-          <w:b/>
-        </w:rPr>
-        <w:t>rs</w:t>
-      </w:r>
-      <w:r>
-        <w:rPr>
-          <w:b/>
-        </w:rPr>
-        <w:t xml:space="preserve">: </w:t>
+    <w:p/>
+    <w:p>
+      <w:pPr>
+        <w:rPr>
+          <w:b/>
+        </w:rPr>
+      </w:pPr>
+      <w:r>
+        <w:rPr>
+          <w:b/>
+        </w:rPr>
+        <w:t xml:space="preserve">Team Members: </w:t>
       </w:r>
     </w:p>
     <w:p>
@@ -181,6 +171,13 @@
     <w:p>
       <w:pPr>
         <w:rPr>
+          <w:color w:val="000000"/>
+        </w:rPr>
+      </w:pPr>
+    </w:p>
+    <w:p>
+      <w:pPr>
+        <w:rPr>
           <w:b/>
           <w:sz w:val="24"/>
           <w:szCs w:val="24"/>
@@ -198,6 +195,15 @@
     <w:p>
       <w:pPr>
         <w:rPr>
+          <w:b/>
+          <w:sz w:val="24"/>
+          <w:szCs w:val="24"/>
+        </w:rPr>
+      </w:pPr>
+    </w:p>
+    <w:p>
+      <w:pPr>
+        <w:rPr>
           <w:bCs/>
           <w:sz w:val="24"/>
           <w:szCs w:val="24"/>
@@ -225,7 +231,39 @@
           <w:sz w:val="24"/>
           <w:szCs w:val="24"/>
         </w:rPr>
-        <w:t xml:space="preserve"> our project and started working on that.</w:t>
+        <w:t xml:space="preserve"> our project and </w:t>
+      </w:r>
+      <w:r>
+        <w:rPr>
+          <w:bCs/>
+          <w:sz w:val="24"/>
+          <w:szCs w:val="24"/>
+        </w:rPr>
+        <w:t>have begun</w:t>
+      </w:r>
+      <w:r>
+        <w:rPr>
+          <w:bCs/>
+          <w:sz w:val="24"/>
+          <w:szCs w:val="24"/>
+        </w:rPr>
+        <w:t xml:space="preserve"> working on </w:t>
+      </w:r>
+      <w:r>
+        <w:rPr>
+          <w:bCs/>
+          <w:sz w:val="24"/>
+          <w:szCs w:val="24"/>
+        </w:rPr>
+        <w:t>it</w:t>
+      </w:r>
+      <w:r>
+        <w:rPr>
+          <w:bCs/>
+          <w:sz w:val="24"/>
+          <w:szCs w:val="24"/>
+        </w:rPr>
+        <w:t>.</w:t>
       </w:r>
     </w:p>
     <w:p>
@@ -265,7 +303,25 @@
           <w:sz w:val="24"/>
           <w:szCs w:val="24"/>
         </w:rPr>
-        <w:t>I have created a tab bar controller project in Xcode. I’m working on UI of main story board 1</w:t>
+        <w:t xml:space="preserve">I have created a tab bar controller project in </w:t>
+      </w:r>
+      <w:proofErr w:type="spellStart"/>
+      <w:r>
+        <w:rPr>
+          <w:bCs/>
+          <w:sz w:val="24"/>
+          <w:szCs w:val="24"/>
+        </w:rPr>
+        <w:t>Xcode</w:t>
+      </w:r>
+      <w:proofErr w:type="spellEnd"/>
+      <w:r>
+        <w:rPr>
+          <w:bCs/>
+          <w:sz w:val="24"/>
+          <w:szCs w:val="24"/>
+        </w:rPr>
+        <w:t>. I’m working on UI of main story board 1</w:t>
       </w:r>
       <w:r>
         <w:rPr>
@@ -471,10 +527,84 @@
           <w:sz w:val="24"/>
           <w:szCs w:val="24"/>
         </w:rPr>
-        <w:t>proposed the project and created a github repository</w:t>
-      </w:r>
-      <w:bookmarkStart w:id="3" w:name="_GoBack"/>
-      <w:bookmarkEnd w:id="3"/>
+        <w:t xml:space="preserve">proposed the project and created a </w:t>
+      </w:r>
+      <w:r>
+        <w:rPr>
+          <w:bCs/>
+          <w:sz w:val="24"/>
+          <w:szCs w:val="24"/>
+        </w:rPr>
+        <w:t>GitHub</w:t>
+      </w:r>
+      <w:r>
+        <w:rPr>
+          <w:bCs/>
+          <w:sz w:val="24"/>
+          <w:szCs w:val="24"/>
+        </w:rPr>
+        <w:t xml:space="preserve"> repository</w:t>
+      </w:r>
+      <w:r>
+        <w:rPr>
+          <w:bCs/>
+          <w:sz w:val="24"/>
+          <w:szCs w:val="24"/>
+        </w:rPr>
+        <w:t>.</w:t>
+      </w:r>
+    </w:p>
+    <w:p>
+      <w:pPr>
+        <w:pStyle w:val="ListParagraph"/>
+        <w:rPr>
+          <w:bCs/>
+          <w:sz w:val="24"/>
+          <w:szCs w:val="24"/>
+        </w:rPr>
+      </w:pPr>
+      <w:r>
+        <w:rPr>
+          <w:bCs/>
+          <w:sz w:val="24"/>
+          <w:szCs w:val="24"/>
+        </w:rPr>
+        <w:t>Changed titles of bar items</w:t>
+      </w:r>
+    </w:p>
+    <w:p>
+      <w:pPr>
+        <w:pStyle w:val="ListParagraph"/>
+        <w:rPr>
+          <w:bCs/>
+          <w:sz w:val="24"/>
+          <w:szCs w:val="24"/>
+        </w:rPr>
+      </w:pPr>
+      <w:r>
+        <w:rPr>
+          <w:bCs/>
+          <w:sz w:val="24"/>
+          <w:szCs w:val="24"/>
+        </w:rPr>
+        <w:t xml:space="preserve">I added the </w:t>
+      </w:r>
+      <w:r>
+        <w:rPr>
+          <w:bCs/>
+          <w:sz w:val="24"/>
+          <w:szCs w:val="24"/>
+        </w:rPr>
+        <w:t>Table</w:t>
+      </w:r>
+      <w:r>
+        <w:rPr>
+          <w:bCs/>
+          <w:sz w:val="24"/>
+          <w:szCs w:val="24"/>
+        </w:rPr>
+        <w:t>View to the History tab as well as relevant labels.</w:t>
+      </w:r>
     </w:p>
     <w:p/>
     <w:p>
@@ -488,12 +618,6 @@
       <w:r>
         <w:rPr>
           <w:b/>
-        </w:rPr>
-        <w:t xml:space="preserve"> </w:t>
-      </w:r>
-      <w:r>
-        <w:rPr>
-          <w:b/>
           <w:sz w:val="24"/>
           <w:szCs w:val="24"/>
         </w:rPr>
@@ -514,7 +638,31 @@
           <w:sz w:val="24"/>
           <w:szCs w:val="24"/>
         </w:rPr>
-        <w:t xml:space="preserve">Till now there are no issues. </w:t>
+        <w:t>Until</w:t>
+      </w:r>
+      <w:r>
+        <w:rPr>
+          <w:bCs/>
+          <w:sz w:val="24"/>
+          <w:szCs w:val="24"/>
+        </w:rPr>
+        <w:t xml:space="preserve"> now there </w:t>
+      </w:r>
+      <w:r>
+        <w:rPr>
+          <w:bCs/>
+          <w:sz w:val="24"/>
+          <w:szCs w:val="24"/>
+        </w:rPr>
+        <w:t>have been</w:t>
+      </w:r>
+      <w:r>
+        <w:rPr>
+          <w:bCs/>
+          <w:sz w:val="24"/>
+          <w:szCs w:val="24"/>
+        </w:rPr>
+        <w:t xml:space="preserve"> no issues. </w:t>
       </w:r>
       <w:r>
         <w:rPr>
@@ -532,6 +680,24 @@
         </w:rPr>
         <w:t>still make connections. Maybe we might or might not encounter issues in coming weeks.</w:t>
       </w:r>
+    </w:p>
+    <w:p>
+      <w:pPr>
+        <w:rPr>
+          <w:bCs/>
+          <w:sz w:val="24"/>
+          <w:szCs w:val="24"/>
+        </w:rPr>
+      </w:pPr>
+    </w:p>
+    <w:p>
+      <w:pPr>
+        <w:rPr>
+          <w:bCs/>
+          <w:sz w:val="24"/>
+          <w:szCs w:val="24"/>
+        </w:rPr>
+      </w:pPr>
     </w:p>
     <w:p>
       <w:pPr>
@@ -603,7 +769,7 @@
 </file>
 
 <file path=word/numbering.xml><?xml version="1.0" encoding="utf-8"?>
-<w:numbering xmlns:wpc="http://schemas.microsoft.com/office/word/2010/wordprocessingCanvas" xmlns:cx="http://schemas.microsoft.com/office/drawing/2014/chartex" xmlns:cx1="http://schemas.microsoft.com/office/drawing/2015/9/8/chartex" xmlns:cx2="http://schemas.microsoft.com/office/drawing/2015/10/21/chartex" xmlns:cx3="http://schemas.microsoft.com/office/drawing/2016/5/9/chartex" xmlns:cx4="http://schemas.microsoft.com/office/drawing/2016/5/10/chartex" xmlns:cx5="http://schemas.microsoft.com/office/drawing/2016/5/11/chartex" xmlns:cx6="http://schemas.microsoft.com/office/drawing/2016/5/12/chartex" xmlns:cx7="http://schemas.microsoft.com/office/drawing/2016/5/13/chartex" xmlns:cx8="http://schemas.microsoft.com/office/drawing/2016/5/14/chartex" xmlns:mc="http://schemas.openxmlformats.org/markup-compatibility/2006" xmlns:aink="http://schemas.microsoft.com/office/drawing/2016/ink" xmlns:am3d="http://schemas.microsoft.com/office/drawing/2017/model3d" xmlns:o="urn:schemas-microsoft-com:office:office" xmlns:r="http://schemas.openxmlformats.org/officeDocument/2006/relationships" xmlns:m="http://schemas.openxmlformats.org/officeDocument/2006/math" xmlns:v="urn:schemas-microsoft-com:vml" xmlns:wp14="http://schemas.microsoft.com/office/word/2010/wordprocessingDrawing" xmlns:wp="http://schemas.openxmlformats.org/drawingml/2006/wordprocessingDrawing" xmlns:w10="urn:schemas-microsoft-com:office:word" xmlns:w="http://schemas.openxmlformats.org/wordprocessingml/2006/main" xmlns:w14="http://schemas.microsoft.com/office/word/2010/wordml" xmlns:w15="http://schemas.microsoft.com/office/word/2012/wordml" xmlns:w16cid="http://schemas.microsoft.com/office/word/2016/wordml/cid" xmlns:w16se="http://schemas.microsoft.com/office/word/2015/wordml/symex" xmlns:wpg="http://schemas.microsoft.com/office/word/2010/wordprocessingGroup" xmlns:wpi="http://schemas.microsoft.com/office/word/2010/wordprocessingInk" xmlns:wne="http://schemas.microsoft.com/office/word/2006/wordml" xmlns:wps="http://schemas.microsoft.com/office/word/2010/wordprocessingShape" mc:Ignorable="w14 w15 w16se w16cid wp14">
+<w:numbering xmlns:wpc="http://schemas.microsoft.com/office/word/2010/wordprocessingCanvas" xmlns:cx="http://schemas.microsoft.com/office/drawing/2014/chartex" xmlns:cx1="http://schemas.microsoft.com/office/drawing/2015/9/8/chartex" xmlns:cx2="http://schemas.microsoft.com/office/drawing/2015/10/21/chartex" xmlns:cx3="http://schemas.microsoft.com/office/drawing/2016/5/9/chartex" xmlns:cx4="http://schemas.microsoft.com/office/drawing/2016/5/10/chartex" xmlns:cx5="http://schemas.microsoft.com/office/drawing/2016/5/11/chartex" xmlns:cx6="http://schemas.microsoft.com/office/drawing/2016/5/12/chartex" xmlns:cx7="http://schemas.microsoft.com/office/drawing/2016/5/13/chartex" xmlns:cx8="http://schemas.microsoft.com/office/drawing/2016/5/14/chartex" xmlns:mc="http://schemas.openxmlformats.org/markup-compatibility/2006" xmlns:aink="http://schemas.microsoft.com/office/drawing/2016/ink" xmlns:am3d="http://schemas.microsoft.com/office/drawing/2017/model3d" xmlns:o="urn:schemas-microsoft-com:office:office" xmlns:r="http://schemas.openxmlformats.org/officeDocument/2006/relationships" xmlns:m="http://schemas.openxmlformats.org/officeDocument/2006/math" xmlns:v="urn:schemas-microsoft-com:vml" xmlns:wp14="http://schemas.microsoft.com/office/word/2010/wordprocessingDrawing" xmlns:wp="http://schemas.openxmlformats.org/drawingml/2006/wordprocessingDrawing" xmlns:w10="urn:schemas-microsoft-com:office:word" xmlns:w="http://schemas.openxmlformats.org/wordprocessingml/2006/main" xmlns:w14="http://schemas.microsoft.com/office/word/2010/wordml" xmlns:w15="http://schemas.microsoft.com/office/word/2012/wordml" xmlns:w16cex="http://schemas.microsoft.com/office/word/2018/wordml/cex" xmlns:w16cid="http://schemas.microsoft.com/office/word/2016/wordml/cid" xmlns:w16="http://schemas.microsoft.com/office/word/2018/wordml" xmlns:w16se="http://schemas.microsoft.com/office/word/2015/wordml/symex" xmlns:wpg="http://schemas.microsoft.com/office/word/2010/wordprocessingGroup" xmlns:wpi="http://schemas.microsoft.com/office/word/2010/wordprocessingInk" xmlns:wne="http://schemas.microsoft.com/office/word/2006/wordml" xmlns:wps="http://schemas.microsoft.com/office/word/2010/wordprocessingShape" mc:Ignorable="w14 w15 w16se w16cid w16 w16cex wp14">
   <w:abstractNum w:abstractNumId="0" w15:restartNumberingAfterBreak="0">
     <w:nsid w:val="004222D8"/>
     <w:multiLevelType w:val="multilevel"/>
@@ -992,7 +1158,7 @@
 </file>
 
 <file path=word/styles.xml><?xml version="1.0" encoding="utf-8"?>
-<w:styles xmlns:mc="http://schemas.openxmlformats.org/markup-compatibility/2006" xmlns:r="http://schemas.openxmlformats.org/officeDocument/2006/relationships" xmlns:w="http://schemas.openxmlformats.org/wordprocessingml/2006/main" xmlns:w14="http://schemas.microsoft.com/office/word/2010/wordml" xmlns:w15="http://schemas.microsoft.com/office/word/2012/wordml" xmlns:w16cid="http://schemas.microsoft.com/office/word/2016/wordml/cid" xmlns:w16se="http://schemas.microsoft.com/office/word/2015/wordml/symex" mc:Ignorable="w14 w15 w16se w16cid">
+<w:styles xmlns:mc="http://schemas.openxmlformats.org/markup-compatibility/2006" xmlns:r="http://schemas.openxmlformats.org/officeDocument/2006/relationships" xmlns:w="http://schemas.openxmlformats.org/wordprocessingml/2006/main" xmlns:w14="http://schemas.microsoft.com/office/word/2010/wordml" xmlns:w15="http://schemas.microsoft.com/office/word/2012/wordml" xmlns:w16cex="http://schemas.microsoft.com/office/word/2018/wordml/cex" xmlns:w16cid="http://schemas.microsoft.com/office/word/2016/wordml/cid" xmlns:w16="http://schemas.microsoft.com/office/word/2018/wordml" xmlns:w16se="http://schemas.microsoft.com/office/word/2015/wordml/symex" mc:Ignorable="w14 w15 w16se w16cid w16 w16cex">
   <w:docDefaults>
     <w:rPrDefault>
       <w:rPr>

</xml_diff>